<commit_message>
removing cert7 and repushing correctly
</commit_message>
<xml_diff>
--- a/8-Google Data Analytics Capstone Complete a Case Study/C8-Module-1.docx
+++ b/8-Google Data Analytics Capstone Complete a Case Study/C8-Module-1.docx
@@ -1426,12 +1426,12 @@
           <wp:inline distB="114300" distT="114300" distL="114300" distR="114300">
             <wp:extent cx="5943600" cy="2921000"/>
             <wp:effectExtent b="0" l="0" r="0" t="0"/>
-            <wp:docPr id="4" name="image3.png"/>
+            <wp:docPr id="6" name="image7.png"/>
             <a:graphic>
               <a:graphicData uri="http://schemas.openxmlformats.org/drawingml/2006/picture">
                 <pic:pic>
                   <pic:nvPicPr>
-                    <pic:cNvPr id="0" name="image3.png"/>
+                    <pic:cNvPr id="0" name="image7.png"/>
                     <pic:cNvPicPr preferRelativeResize="0"/>
                   </pic:nvPicPr>
                   <pic:blipFill>
@@ -1811,12 +1811,12 @@
           <wp:inline distB="114300" distT="114300" distL="114300" distR="114300">
             <wp:extent cx="5943600" cy="2095500"/>
             <wp:effectExtent b="0" l="0" r="0" t="0"/>
-            <wp:docPr descr="Image of 3 co-workers sitting at a table and pointing at a board with various visual charts" id="5" name="image4.png"/>
+            <wp:docPr descr="Image of 3 co-workers sitting at a table and pointing at a board with various visual charts" id="7" name="image5.png"/>
             <a:graphic>
               <a:graphicData uri="http://schemas.openxmlformats.org/drawingml/2006/picture">
                 <pic:pic>
                   <pic:nvPicPr>
-                    <pic:cNvPr descr="Image of 3 co-workers sitting at a table and pointing at a board with various visual charts" id="0" name="image4.png"/>
+                    <pic:cNvPr descr="Image of 3 co-workers sitting at a table and pointing at a board with various visual charts" id="0" name="image5.png"/>
                     <pic:cNvPicPr preferRelativeResize="0"/>
                   </pic:nvPicPr>
                   <pic:blipFill>
@@ -1967,12 +1967,12 @@
           <wp:inline distB="114300" distT="114300" distL="114300" distR="114300">
             <wp:extent cx="5943600" cy="2921000"/>
             <wp:effectExtent b="0" l="0" r="0" t="0"/>
-            <wp:docPr descr="Image of a digital pen drawing on a web page" id="3" name="image5.png"/>
+            <wp:docPr descr="Image of a digital pen drawing on a web page" id="4" name="image6.png"/>
             <a:graphic>
               <a:graphicData uri="http://schemas.openxmlformats.org/drawingml/2006/picture">
                 <pic:pic>
                   <pic:nvPicPr>
-                    <pic:cNvPr descr="Image of a digital pen drawing on a web page" id="0" name="image5.png"/>
+                    <pic:cNvPr descr="Image of a digital pen drawing on a web page" id="0" name="image6.png"/>
                     <pic:cNvPicPr preferRelativeResize="0"/>
                   </pic:nvPicPr>
                   <pic:blipFill>
@@ -2353,12 +2353,12 @@
           <wp:inline distB="114300" distT="114300" distL="114300" distR="114300">
             <wp:extent cx="5943600" cy="3568700"/>
             <wp:effectExtent b="0" l="0" r="0" t="0"/>
-            <wp:docPr descr="This is a screenshot of the GitHub home page." id="1" name="image2.png"/>
+            <wp:docPr descr="This is a screenshot of the GitHub home page." id="1" name="image3.png"/>
             <a:graphic>
               <a:graphicData uri="http://schemas.openxmlformats.org/drawingml/2006/picture">
                 <pic:pic>
                   <pic:nvPicPr>
-                    <pic:cNvPr descr="This is a screenshot of the GitHub home page." id="0" name="image2.png"/>
+                    <pic:cNvPr descr="This is a screenshot of the GitHub home page." id="0" name="image3.png"/>
                     <pic:cNvPicPr preferRelativeResize="0"/>
                   </pic:nvPicPr>
                   <pic:blipFill>
@@ -2459,8 +2459,41 @@
           <w:szCs w:val="34"/>
         </w:rPr>
       </w:pPr>
-      <w:bookmarkStart w:colFirst="0" w:colLast="0" w:name="_bu7rb6qp5nt8" w:id="8"/>
+      <w:bookmarkStart w:colFirst="0" w:colLast="0" w:name="_qbwa4d5nw5lb" w:id="8"/>
       <w:bookmarkEnd w:id="8"/>
+      <w:r>
+        <w:br w:type="page"/>
+      </w:r>
+      <w:r>
+        <w:rPr>
+          <w:rtl w:val="0"/>
+        </w:rPr>
+      </w:r>
+    </w:p>
+    <w:p>
+      <w:pPr>
+        <w:pStyle w:val="Heading2"/>
+        <w:keepNext w:val="0"/>
+        <w:keepLines w:val="0"/>
+        <w:pBdr>
+          <w:top w:color="auto" w:space="0" w:sz="0" w:val="none"/>
+          <w:left w:color="auto" w:space="0" w:sz="0" w:val="none"/>
+          <w:bottom w:color="auto" w:space="0" w:sz="0" w:val="none"/>
+          <w:right w:color="auto" w:space="0" w:sz="0" w:val="none"/>
+          <w:between w:color="auto" w:space="0" w:sz="0" w:val="none"/>
+        </w:pBdr>
+        <w:spacing w:after="80" w:lineRule="auto"/>
+        <w:ind w:left="0" w:firstLine="0"/>
+        <w:jc w:val="both"/>
+        <w:rPr>
+          <w:b w:val="1"/>
+          <w:color w:val="1f1f1f"/>
+          <w:sz w:val="34"/>
+          <w:szCs w:val="34"/>
+        </w:rPr>
+      </w:pPr>
+      <w:bookmarkStart w:colFirst="0" w:colLast="0" w:name="_bu7rb6qp5nt8" w:id="9"/>
+      <w:bookmarkEnd w:id="9"/>
       <w:r>
         <w:rPr>
           <w:b w:val="1"/>
@@ -2826,16 +2859,439 @@
       <w:pPr>
         <w:spacing w:before="240" w:lineRule="auto"/>
         <w:jc w:val="center"/>
-        <w:rPr>
-          <w:color w:val="1155cc"/>
-          <w:sz w:val="28"/>
-          <w:szCs w:val="28"/>
-          <w:u w:val="single"/>
-        </w:rPr>
+        <w:rPr/>
       </w:pPr>
       <w:r>
         <w:fldChar w:fldCharType="end"/>
       </w:r>
+      <w:hyperlink r:id="rId39">
+        <w:r>
+          <w:rPr>
+            <w:color w:val="1155cc"/>
+            <w:sz w:val="28"/>
+            <w:szCs w:val="28"/>
+            <w:u w:val="single"/>
+            <w:rtl w:val="0"/>
+          </w:rPr>
+          <w:t xml:space="preserve">DATA JOURNAL: PREPARE FOR YOUR PROJECT</w:t>
+        </w:r>
+      </w:hyperlink>
+      <w:r>
+        <w:rPr>
+          <w:rtl w:val="0"/>
+        </w:rPr>
+      </w:r>
+    </w:p>
+    <w:p>
+      <w:pPr>
+        <w:spacing w:after="0" w:lineRule="auto"/>
+        <w:ind w:left="-240" w:firstLine="0"/>
+        <w:rPr>
+          <w:color w:val="333333"/>
+          <w:sz w:val="21"/>
+          <w:szCs w:val="21"/>
+        </w:rPr>
+      </w:pPr>
+      <w:r>
+        <w:rPr>
+          <w:color w:val="333333"/>
+          <w:sz w:val="21"/>
+          <w:szCs w:val="21"/>
+          <w:rtl w:val="0"/>
+        </w:rPr>
+        <w:t xml:space="preserve">If you’ve used the data journal template from an earlier course, open your draft now. </w:t>
+      </w:r>
+    </w:p>
+    <w:p>
+      <w:pPr>
+        <w:spacing w:after="0" w:lineRule="auto"/>
+        <w:ind w:left="-240" w:firstLine="0"/>
+        <w:rPr>
+          <w:color w:val="333333"/>
+          <w:sz w:val="21"/>
+          <w:szCs w:val="21"/>
+        </w:rPr>
+      </w:pPr>
+      <w:r>
+        <w:rPr>
+          <w:color w:val="333333"/>
+          <w:sz w:val="21"/>
+          <w:szCs w:val="21"/>
+          <w:rtl w:val="0"/>
+        </w:rPr>
+        <w:t xml:space="preserve">Or, if you’d like to start a new data journal document, click the link to create a copy of the template. If you don’t have a Google account, download the template directly from the attachment below.</w:t>
+      </w:r>
+    </w:p>
+    <w:p>
+      <w:pPr>
+        <w:spacing w:after="0" w:lineRule="auto"/>
+        <w:ind w:left="-240" w:firstLine="0"/>
+        <w:rPr>
+          <w:color w:val="333333"/>
+          <w:sz w:val="21"/>
+          <w:szCs w:val="21"/>
+        </w:rPr>
+      </w:pPr>
+      <w:r>
+        <w:rPr>
+          <w:color w:val="333333"/>
+          <w:sz w:val="21"/>
+          <w:szCs w:val="21"/>
+        </w:rPr>
+        <w:drawing>
+          <wp:inline distB="114300" distT="114300" distL="114300" distR="114300">
+            <wp:extent cx="5943600" cy="50800"/>
+            <wp:effectExtent b="0" l="0" r="0" t="0"/>
+            <wp:docPr id="3" name="image2.png"/>
+            <a:graphic>
+              <a:graphicData uri="http://schemas.openxmlformats.org/drawingml/2006/picture">
+                <pic:pic>
+                  <pic:nvPicPr>
+                    <pic:cNvPr id="0" name="image2.png"/>
+                    <pic:cNvPicPr preferRelativeResize="0"/>
+                  </pic:nvPicPr>
+                  <pic:blipFill>
+                    <a:blip r:embed="rId40"/>
+                    <a:srcRect b="0" l="0" r="0" t="0"/>
+                    <a:stretch>
+                      <a:fillRect/>
+                    </a:stretch>
+                  </pic:blipFill>
+                  <pic:spPr>
+                    <a:xfrm>
+                      <a:off x="0" y="0"/>
+                      <a:ext cx="5943600" cy="50800"/>
+                    </a:xfrm>
+                    <a:prstGeom prst="rect"/>
+                    <a:ln/>
+                  </pic:spPr>
+                </pic:pic>
+              </a:graphicData>
+            </a:graphic>
+          </wp:inline>
+        </w:drawing>
+      </w:r>
+      <w:r>
+        <w:rPr>
+          <w:rtl w:val="0"/>
+        </w:rPr>
+      </w:r>
+    </w:p>
+    <w:p>
+      <w:pPr>
+        <w:spacing w:after="0" w:lineRule="auto"/>
+        <w:ind w:left="-240" w:firstLine="0"/>
+        <w:rPr>
+          <w:color w:val="1155cc"/>
+          <w:sz w:val="21"/>
+          <w:szCs w:val="21"/>
+          <w:u w:val="single"/>
+        </w:rPr>
+      </w:pPr>
+      <w:r>
+        <w:rPr>
+          <w:color w:val="333333"/>
+          <w:sz w:val="21"/>
+          <w:szCs w:val="21"/>
+          <w:rtl w:val="0"/>
+        </w:rPr>
+        <w:t xml:space="preserve">Link to data journal template:</w:t>
+      </w:r>
+      <w:hyperlink r:id="rId41">
+        <w:r>
+          <w:rPr>
+            <w:color w:val="333333"/>
+            <w:sz w:val="21"/>
+            <w:szCs w:val="21"/>
+            <w:rtl w:val="0"/>
+          </w:rPr>
+          <w:t xml:space="preserve"> </w:t>
+        </w:r>
+      </w:hyperlink>
+      <w:hyperlink r:id="rId42">
+        <w:r>
+          <w:rPr>
+            <w:color w:val="1155cc"/>
+            <w:sz w:val="21"/>
+            <w:szCs w:val="21"/>
+            <w:u w:val="single"/>
+            <w:rtl w:val="0"/>
+          </w:rPr>
+          <w:t xml:space="preserve">Data Journal Template</w:t>
+        </w:r>
+      </w:hyperlink>
+      <w:r>
+        <w:rPr>
+          <w:rtl w:val="0"/>
+        </w:rPr>
+      </w:r>
+    </w:p>
+    <w:p>
+      <w:pPr>
+        <w:spacing w:after="0" w:lineRule="auto"/>
+        <w:ind w:left="-240" w:firstLine="0"/>
+        <w:rPr>
+          <w:color w:val="333333"/>
+          <w:sz w:val="21"/>
+          <w:szCs w:val="21"/>
+        </w:rPr>
+      </w:pPr>
+      <w:r>
+        <w:rPr>
+          <w:color w:val="333333"/>
+          <w:sz w:val="21"/>
+          <w:szCs w:val="21"/>
+          <w:rtl w:val="0"/>
+        </w:rPr>
+        <w:t xml:space="preserve">OR</w:t>
+      </w:r>
+    </w:p>
+    <w:p>
+      <w:pPr>
+        <w:spacing w:after="0" w:lineRule="auto"/>
+        <w:ind w:left="-240" w:firstLine="0"/>
+        <w:rPr>
+          <w:color w:val="333333"/>
+          <w:sz w:val="21"/>
+          <w:szCs w:val="21"/>
+        </w:rPr>
+      </w:pPr>
+      <w:r>
+        <w:rPr>
+          <w:color w:val="333333"/>
+          <w:sz w:val="21"/>
+          <w:szCs w:val="21"/>
+          <w:rtl w:val="0"/>
+        </w:rPr>
+        <w:t xml:space="preserve">Download the data journal template:</w:t>
+      </w:r>
+    </w:p>
+    <w:p>
+      <w:pPr>
+        <w:spacing w:after="0" w:lineRule="auto"/>
+        <w:ind w:left="-240" w:firstLine="0"/>
+        <w:rPr>
+          <w:color w:val="1155cc"/>
+          <w:sz w:val="21"/>
+          <w:szCs w:val="21"/>
+          <w:u w:val="single"/>
+        </w:rPr>
+      </w:pPr>
+      <w:r>
+        <w:fldChar w:fldCharType="begin"/>
+        <w:instrText xml:space="preserve"> HYPERLINK "https://d3c33hcgiwev3.cloudfront.net/MEt6HXxqS_-Leh18ajv__w_fb3d75d0ad8740d2b240b226422b864c_Data-Journal_-Journal-Entry-Templates.docx?Expires=1722038400&amp;Signature=WrrID64bZsbx-G9z10q9Jeria8yxim4u84dqm47M6pGg9Lr8QgIYlv5aWuraK1vJCxfLc2rYZ9Z8rlg2RS7mIbhvmtWOhp2K2bK-aA0rUsw1FRObxXPhPRgUGeSLLEsG-VHdCOdKlBTMtJg4k7TnzyxXKBKYRpcgZv5ILSzAV54_&amp;Key-Pair-Id=APKAJLTNE6QMUY6HBC5A" </w:instrText>
+        <w:fldChar w:fldCharType="separate"/>
+      </w:r>
+      <w:r>
+        <w:rPr>
+          <w:color w:val="1155cc"/>
+          <w:sz w:val="21"/>
+          <w:szCs w:val="21"/>
+          <w:u w:val="single"/>
+          <w:rtl w:val="0"/>
+        </w:rPr>
+        <w:t xml:space="preserve">Data Journal_ Journal Entry Templates</w:t>
+      </w:r>
+    </w:p>
+    <w:p>
+      <w:pPr>
+        <w:spacing w:after="0" w:lineRule="auto"/>
+        <w:ind w:left="-240" w:firstLine="0"/>
+        <w:rPr>
+          <w:color w:val="1155cc"/>
+          <w:sz w:val="21"/>
+          <w:szCs w:val="21"/>
+          <w:u w:val="single"/>
+        </w:rPr>
+      </w:pPr>
+      <w:r>
+        <w:rPr>
+          <w:color w:val="1155cc"/>
+          <w:sz w:val="21"/>
+          <w:szCs w:val="21"/>
+          <w:u w:val="single"/>
+        </w:rPr>
+        <w:drawing>
+          <wp:inline distB="114300" distT="114300" distL="114300" distR="114300">
+            <wp:extent cx="5943600" cy="50800"/>
+            <wp:effectExtent b="0" l="0" r="0" t="0"/>
+            <wp:docPr id="5" name="image4.png"/>
+            <a:graphic>
+              <a:graphicData uri="http://schemas.openxmlformats.org/drawingml/2006/picture">
+                <pic:pic>
+                  <pic:nvPicPr>
+                    <pic:cNvPr id="0" name="image4.png"/>
+                    <pic:cNvPicPr preferRelativeResize="0"/>
+                  </pic:nvPicPr>
+                  <pic:blipFill>
+                    <a:blip r:embed="rId43"/>
+                    <a:srcRect b="0" l="0" r="0" t="0"/>
+                    <a:stretch>
+                      <a:fillRect/>
+                    </a:stretch>
+                  </pic:blipFill>
+                  <pic:spPr>
+                    <a:xfrm>
+                      <a:off x="0" y="0"/>
+                      <a:ext cx="5943600" cy="50800"/>
+                    </a:xfrm>
+                    <a:prstGeom prst="rect"/>
+                    <a:ln/>
+                  </pic:spPr>
+                </pic:pic>
+              </a:graphicData>
+            </a:graphic>
+          </wp:inline>
+        </w:drawing>
+      </w:r>
+      <w:r>
+        <w:fldChar w:fldCharType="end"/>
+      </w:r>
+      <w:r>
+        <w:rPr>
+          <w:rtl w:val="0"/>
+        </w:rPr>
+      </w:r>
+    </w:p>
+    <w:p>
+      <w:pPr>
+        <w:pStyle w:val="Heading3"/>
+        <w:keepNext w:val="0"/>
+        <w:keepLines w:val="0"/>
+        <w:pBdr>
+          <w:top w:color="auto" w:space="0" w:sz="0" w:val="none"/>
+          <w:left w:color="auto" w:space="0" w:sz="0" w:val="none"/>
+          <w:bottom w:color="auto" w:space="0" w:sz="0" w:val="none"/>
+          <w:right w:color="auto" w:space="0" w:sz="0" w:val="none"/>
+          <w:between w:color="auto" w:space="0" w:sz="0" w:val="none"/>
+        </w:pBdr>
+        <w:spacing w:after="0" w:before="0" w:line="264" w:lineRule="auto"/>
+        <w:ind w:left="-240" w:firstLine="0"/>
+        <w:jc w:val="both"/>
+        <w:rPr>
+          <w:color w:val="333333"/>
+          <w:sz w:val="36"/>
+          <w:szCs w:val="36"/>
+          <w:u w:val="none"/>
+        </w:rPr>
+      </w:pPr>
+      <w:bookmarkStart w:colFirst="0" w:colLast="0" w:name="_v0mz641gz8gb" w:id="10"/>
+      <w:bookmarkEnd w:id="10"/>
+      <w:r>
+        <w:rPr>
+          <w:color w:val="333333"/>
+          <w:sz w:val="36"/>
+          <w:szCs w:val="36"/>
+          <w:u w:val="none"/>
+          <w:rtl w:val="0"/>
+        </w:rPr>
+        <w:t xml:space="preserve">Step 2: Start a new journal entry</w:t>
+      </w:r>
+    </w:p>
+    <w:p>
+      <w:pPr>
+        <w:spacing w:after="0" w:lineRule="auto"/>
+        <w:ind w:left="-240" w:firstLine="0"/>
+        <w:rPr>
+          <w:color w:val="333333"/>
+          <w:sz w:val="21"/>
+          <w:szCs w:val="21"/>
+        </w:rPr>
+      </w:pPr>
+      <w:r>
+        <w:rPr>
+          <w:color w:val="333333"/>
+          <w:sz w:val="21"/>
+          <w:szCs w:val="21"/>
+          <w:rtl w:val="0"/>
+        </w:rPr>
+        <w:t xml:space="preserve">Once you have opened your new or existing data journal document, start a new journal entry and name it “Journal Entry: Prepare for your capstone project.”</w:t>
+      </w:r>
+    </w:p>
+    <w:p>
+      <w:pPr>
+        <w:spacing w:after="0" w:lineRule="auto"/>
+        <w:ind w:left="-240" w:firstLine="0"/>
+        <w:rPr>
+          <w:color w:val="333333"/>
+          <w:sz w:val="21"/>
+          <w:szCs w:val="21"/>
+        </w:rPr>
+      </w:pPr>
+      <w:r>
+        <w:rPr>
+          <w:color w:val="333333"/>
+          <w:sz w:val="21"/>
+          <w:szCs w:val="21"/>
+          <w:rtl w:val="0"/>
+        </w:rPr>
+        <w:t xml:space="preserve">As you begin, evaluate your goals and expectations for the capstone. Consider:</w:t>
+      </w:r>
+    </w:p>
+    <w:p>
+      <w:pPr>
+        <w:numPr>
+          <w:ilvl w:val="0"/>
+          <w:numId w:val="11"/>
+        </w:numPr>
+        <w:spacing w:after="0" w:lineRule="auto"/>
+        <w:ind w:left="480" w:hanging="360"/>
+        <w:jc w:val="left"/>
+      </w:pPr>
+      <w:r>
+        <w:rPr>
+          <w:color w:val="333333"/>
+          <w:sz w:val="21"/>
+          <w:szCs w:val="21"/>
+          <w:rtl w:val="0"/>
+        </w:rPr>
+        <w:t xml:space="preserve">What do you hope to take away from this capstone project? What is one important skill you think you’ll learn?</w:t>
+      </w:r>
+    </w:p>
+    <w:p>
+      <w:pPr>
+        <w:numPr>
+          <w:ilvl w:val="0"/>
+          <w:numId w:val="11"/>
+        </w:numPr>
+        <w:spacing w:after="0" w:lineRule="auto"/>
+        <w:ind w:left="480" w:hanging="360"/>
+        <w:jc w:val="left"/>
+      </w:pPr>
+      <w:r>
+        <w:rPr>
+          <w:color w:val="333333"/>
+          <w:sz w:val="21"/>
+          <w:szCs w:val="21"/>
+          <w:rtl w:val="0"/>
+        </w:rPr>
+        <w:t xml:space="preserve">Which skills do you most look forward to demonstrating?</w:t>
+      </w:r>
+    </w:p>
+    <w:p>
+      <w:pPr>
+        <w:numPr>
+          <w:ilvl w:val="0"/>
+          <w:numId w:val="11"/>
+        </w:numPr>
+        <w:spacing w:after="0" w:lineRule="auto"/>
+        <w:ind w:left="480" w:hanging="360"/>
+        <w:jc w:val="left"/>
+      </w:pPr>
+      <w:r>
+        <w:rPr>
+          <w:color w:val="333333"/>
+          <w:sz w:val="21"/>
+          <w:szCs w:val="21"/>
+          <w:rtl w:val="0"/>
+        </w:rPr>
+        <w:t xml:space="preserve">What are some issues you might encounter?</w:t>
+      </w:r>
+    </w:p>
+    <w:p>
+      <w:pPr>
+        <w:rPr/>
+      </w:pPr>
       <w:r>
         <w:fldChar w:fldCharType="begin"/>
         <w:instrText xml:space="preserve"> HYPERLINK "https://www.coursera.org/learn/google-data-analytics-capstone/quiz/oNWJe/data-journal-prepare-for-your-project" </w:instrText>
@@ -2843,28 +3299,324 @@
       </w:r>
       <w:r>
         <w:rPr>
-          <w:color w:val="1155cc"/>
-          <w:sz w:val="28"/>
-          <w:szCs w:val="28"/>
-          <w:u w:val="single"/>
-          <w:rtl w:val="0"/>
-        </w:rPr>
-        <w:t xml:space="preserve">DATA JOURNAL: PREPARE FOR YOUR PROJECT</w:t>
+          <w:rtl w:val="0"/>
+        </w:rPr>
       </w:r>
     </w:p>
     <w:p>
       <w:pPr>
         <w:spacing w:before="240" w:lineRule="auto"/>
         <w:jc w:val="center"/>
-        <w:rPr>
-          <w:color w:val="1155cc"/>
-          <w:sz w:val="28"/>
-          <w:szCs w:val="28"/>
-          <w:u w:val="single"/>
-        </w:rPr>
+        <w:rPr/>
       </w:pPr>
       <w:r>
         <w:fldChar w:fldCharType="end"/>
+      </w:r>
+      <w:hyperlink r:id="rId44">
+        <w:r>
+          <w:rPr>
+            <w:color w:val="1155cc"/>
+            <w:sz w:val="28"/>
+            <w:szCs w:val="28"/>
+            <w:u w:val="single"/>
+            <w:rtl w:val="0"/>
+          </w:rPr>
+          <w:t xml:space="preserve">RISHIE: WHAT EMPLOYERS LOOK FOR IN DATA ANALYSTS</w:t>
+        </w:r>
+      </w:hyperlink>
+      <w:r>
+        <w:rPr>
+          <w:rtl w:val="0"/>
+        </w:rPr>
+      </w:r>
+    </w:p>
+    <w:p>
+      <w:pPr>
+        <w:rPr>
+          <w:color w:val="333333"/>
+          <w:sz w:val="21"/>
+          <w:szCs w:val="21"/>
+        </w:rPr>
+      </w:pPr>
+      <w:r>
+        <w:rPr>
+          <w:color w:val="333333"/>
+          <w:sz w:val="21"/>
+          <w:szCs w:val="21"/>
+          <w:rtl w:val="0"/>
+        </w:rPr>
+        <w:t xml:space="preserve">Google is a company that's built on data. It's all data-driven. And the idea behind it is that every person, whether you're an engineer, whether you're a marketer, a seller, or even you're working in admin, where you're handling logistics and paperwork and payrolls, everybody is dealing with data in some form or the other. </w:t>
+      </w:r>
+    </w:p>
+    <w:p>
+      <w:pPr>
+        <w:rPr>
+          <w:color w:val="333333"/>
+          <w:sz w:val="21"/>
+          <w:szCs w:val="21"/>
+        </w:rPr>
+      </w:pPr>
+      <w:r>
+        <w:rPr>
+          <w:color w:val="333333"/>
+          <w:sz w:val="21"/>
+          <w:szCs w:val="21"/>
+          <w:rtl w:val="0"/>
+        </w:rPr>
+        <w:t xml:space="preserve">We're trying to acknowledge the fact that in any occupation across the globe, across various industries, having a knack and understanding of data is going to be crucial for everyone. </w:t>
+      </w:r>
+    </w:p>
+    <w:p>
+      <w:pPr>
+        <w:rPr>
+          <w:color w:val="333333"/>
+          <w:sz w:val="21"/>
+          <w:szCs w:val="21"/>
+        </w:rPr>
+      </w:pPr>
+      <w:r>
+        <w:rPr>
+          <w:color w:val="333333"/>
+          <w:sz w:val="21"/>
+          <w:szCs w:val="21"/>
+          <w:rtl w:val="0"/>
+        </w:rPr>
+        <w:t xml:space="preserve">When you are in an interview, what I personally look for, what even my colleagues look for </w:t>
+      </w:r>
+      <w:r>
+        <w:rPr>
+          <w:b w:val="1"/>
+          <w:color w:val="333333"/>
+          <w:sz w:val="21"/>
+          <w:szCs w:val="21"/>
+          <w:rtl w:val="0"/>
+        </w:rPr>
+        <w:t xml:space="preserve">is the way they think about this creatively</w:t>
+      </w:r>
+      <w:r>
+        <w:rPr>
+          <w:color w:val="333333"/>
+          <w:sz w:val="21"/>
+          <w:szCs w:val="21"/>
+          <w:rtl w:val="0"/>
+        </w:rPr>
+        <w:t xml:space="preserve">. When people hear the word "data analyst," they think about engineers or someone who is extremely technical, and it's all about working with data and numbers. But </w:t>
+      </w:r>
+      <w:r>
+        <w:rPr>
+          <w:b w:val="1"/>
+          <w:color w:val="333333"/>
+          <w:sz w:val="21"/>
+          <w:szCs w:val="21"/>
+          <w:u w:val="single"/>
+          <w:rtl w:val="0"/>
+        </w:rPr>
+        <w:t xml:space="preserve">I implore people to rethink that perception that being a data analyst is not being a scientist, but that it's also being an artist.</w:t>
+      </w:r>
+      <w:r>
+        <w:rPr>
+          <w:color w:val="333333"/>
+          <w:sz w:val="21"/>
+          <w:szCs w:val="21"/>
+          <w:rtl w:val="0"/>
+        </w:rPr>
+        <w:t xml:space="preserve"> </w:t>
+      </w:r>
+    </w:p>
+    <w:p>
+      <w:pPr>
+        <w:rPr>
+          <w:color w:val="333333"/>
+          <w:sz w:val="21"/>
+          <w:szCs w:val="21"/>
+        </w:rPr>
+      </w:pPr>
+      <w:r>
+        <w:rPr>
+          <w:color w:val="333333"/>
+          <w:sz w:val="21"/>
+          <w:szCs w:val="21"/>
+          <w:rtl w:val="0"/>
+        </w:rPr>
+        <w:t xml:space="preserve">The entire world is your canvas. The way that you approach it and even sometimes challenge the traditional norms of solving a problem, I think that seems to be very powerful, and it actually puts you on the edge as compared to other people when you're interviewing for such roles. </w:t>
+      </w:r>
+    </w:p>
+    <w:p>
+      <w:pPr>
+        <w:rPr>
+          <w:color w:val="333333"/>
+          <w:sz w:val="21"/>
+          <w:szCs w:val="21"/>
+        </w:rPr>
+      </w:pPr>
+      <w:r>
+        <w:rPr>
+          <w:b w:val="1"/>
+          <w:color w:val="333333"/>
+          <w:sz w:val="21"/>
+          <w:szCs w:val="21"/>
+          <w:rtl w:val="0"/>
+        </w:rPr>
+        <w:t xml:space="preserve">There's a misconception or a myth that when you're applying for a job, you should know all the right answers.</w:t>
+      </w:r>
+      <w:r>
+        <w:rPr>
+          <w:color w:val="333333"/>
+          <w:sz w:val="21"/>
+          <w:szCs w:val="21"/>
+          <w:rtl w:val="0"/>
+        </w:rPr>
+        <w:t xml:space="preserve"> You should answer every question that they ask correctly. But that's false. </w:t>
+      </w:r>
+    </w:p>
+    <w:p>
+      <w:pPr>
+        <w:rPr>
+          <w:color w:val="333333"/>
+          <w:sz w:val="21"/>
+          <w:szCs w:val="21"/>
+        </w:rPr>
+      </w:pPr>
+      <w:r>
+        <w:rPr>
+          <w:b w:val="1"/>
+          <w:color w:val="333333"/>
+          <w:sz w:val="21"/>
+          <w:szCs w:val="21"/>
+          <w:u w:val="single"/>
+          <w:rtl w:val="0"/>
+        </w:rPr>
+        <w:t xml:space="preserve">What every interviewer is looking for is how you think, what's your thought process, what is your way of looking at a certain problem, and how do you approach solving those problems.</w:t>
+      </w:r>
+      <w:r>
+        <w:rPr>
+          <w:color w:val="333333"/>
+          <w:sz w:val="21"/>
+          <w:szCs w:val="21"/>
+          <w:rtl w:val="0"/>
+        </w:rPr>
+        <w:t xml:space="preserve"> </w:t>
+      </w:r>
+    </w:p>
+    <w:p>
+      <w:pPr>
+        <w:rPr>
+          <w:color w:val="333333"/>
+          <w:sz w:val="21"/>
+          <w:szCs w:val="21"/>
+        </w:rPr>
+      </w:pPr>
+      <w:r>
+        <w:rPr>
+          <w:color w:val="333333"/>
+          <w:sz w:val="21"/>
+          <w:szCs w:val="21"/>
+          <w:rtl w:val="0"/>
+        </w:rPr>
+        <w:t xml:space="preserve">When you express that, I mean, you talk a little bit more about how you think about in a certain perspective, why you think about in a certain perspective, it speaks a lot about you as a person and also what's your professional capability to be in that position. </w:t>
+      </w:r>
+      <w:r>
+        <w:rPr>
+          <w:b w:val="1"/>
+          <w:color w:val="333333"/>
+          <w:sz w:val="21"/>
+          <w:szCs w:val="21"/>
+          <w:u w:val="single"/>
+          <w:rtl w:val="0"/>
+        </w:rPr>
+        <w:t xml:space="preserve">One of the fascinating things about being a data analyst is you are a storyteller</w:t>
+      </w:r>
+      <w:r>
+        <w:rPr>
+          <w:color w:val="333333"/>
+          <w:sz w:val="21"/>
+          <w:szCs w:val="21"/>
+          <w:rtl w:val="0"/>
+        </w:rPr>
+        <w:t xml:space="preserve">. </w:t>
+      </w:r>
+    </w:p>
+    <w:p>
+      <w:pPr>
+        <w:rPr>
+          <w:color w:val="333333"/>
+          <w:sz w:val="21"/>
+          <w:szCs w:val="21"/>
+        </w:rPr>
+      </w:pPr>
+      <w:r>
+        <w:rPr>
+          <w:color w:val="333333"/>
+          <w:sz w:val="21"/>
+          <w:szCs w:val="21"/>
+          <w:rtl w:val="0"/>
+        </w:rPr>
+        <w:t xml:space="preserve">You look at the data and </w:t>
+      </w:r>
+      <w:r>
+        <w:rPr>
+          <w:b w:val="1"/>
+          <w:color w:val="333333"/>
+          <w:sz w:val="21"/>
+          <w:szCs w:val="21"/>
+          <w:u w:val="single"/>
+          <w:rtl w:val="0"/>
+        </w:rPr>
+        <w:t xml:space="preserve">every data point out there has a story to tell.</w:t>
+      </w:r>
+      <w:r>
+        <w:rPr>
+          <w:color w:val="333333"/>
+          <w:sz w:val="21"/>
+          <w:szCs w:val="21"/>
+          <w:rtl w:val="0"/>
+        </w:rPr>
+        <w:t xml:space="preserve"> If you are able to perfect that skill, you can tell some amazing stories. What people will remember is not just the data, but how you tell those stories to the people or to your audience. </w:t>
+      </w:r>
+    </w:p>
+    <w:p>
+      <w:pPr>
+        <w:rPr>
+          <w:color w:val="333333"/>
+          <w:sz w:val="21"/>
+          <w:szCs w:val="21"/>
+        </w:rPr>
+      </w:pPr>
+      <w:r>
+        <w:rPr>
+          <w:b w:val="1"/>
+          <w:color w:val="333333"/>
+          <w:sz w:val="21"/>
+          <w:szCs w:val="21"/>
+          <w:rtl w:val="0"/>
+        </w:rPr>
+        <w:t xml:space="preserve">If you talk about the core essence of the story that this is what the data is telling me, or this is what the data tells you to do, you become a lot more successful.</w:t>
+      </w:r>
+      <w:r>
+        <w:rPr>
+          <w:color w:val="333333"/>
+          <w:sz w:val="21"/>
+          <w:szCs w:val="21"/>
+          <w:rtl w:val="0"/>
+        </w:rPr>
+        <w:t xml:space="preserve"> </w:t>
+      </w:r>
+    </w:p>
+    <w:p>
+      <w:pPr>
+        <w:rPr>
+          <w:color w:val="1155cc"/>
+          <w:u w:val="single"/>
+        </w:rPr>
+      </w:pPr>
+      <w:r>
+        <w:rPr>
+          <w:color w:val="333333"/>
+          <w:sz w:val="21"/>
+          <w:szCs w:val="21"/>
+          <w:rtl w:val="0"/>
+        </w:rPr>
+        <w:t xml:space="preserve">And I guarantee you that you will progress in being a data analyst and your career will prosper indefinitely. My name is Rishie, and I'm the Global Analytics Skills Curriculum Manager.</w:t>
       </w:r>
       <w:r>
         <w:fldChar w:fldCharType="begin"/>
@@ -2873,120 +3625,109 @@
       </w:r>
       <w:r>
         <w:rPr>
+          <w:rtl w:val="0"/>
+        </w:rPr>
+      </w:r>
+    </w:p>
+    <w:p>
+      <w:pPr>
+        <w:jc w:val="center"/>
+        <w:rPr>
+          <w:sz w:val="34"/>
+          <w:szCs w:val="34"/>
+        </w:rPr>
+      </w:pPr>
+      <w:r>
+        <w:fldChar w:fldCharType="end"/>
+      </w:r>
+      <w:r>
+        <w:rPr>
+          <w:rtl w:val="0"/>
+        </w:rPr>
+      </w:r>
+    </w:p>
+    <w:p>
+      <w:pPr>
+        <w:jc w:val="center"/>
+        <w:rPr>
+          <w:sz w:val="34"/>
+          <w:szCs w:val="34"/>
+        </w:rPr>
+      </w:pPr>
+      <w:r>
+        <w:br w:type="page"/>
+      </w:r>
+      <w:r>
+        <w:rPr>
+          <w:rtl w:val="0"/>
+        </w:rPr>
+      </w:r>
+    </w:p>
+    <w:p>
+      <w:pPr>
+        <w:jc w:val="center"/>
+        <w:rPr>
+          <w:sz w:val="34"/>
+          <w:szCs w:val="34"/>
+        </w:rPr>
+      </w:pPr>
+      <w:r>
+        <w:rPr>
+          <w:sz w:val="34"/>
+          <w:szCs w:val="34"/>
+          <w:rtl w:val="0"/>
+        </w:rPr>
+        <w:t xml:space="preserve">SAMPLE CASES FOR DATA PROFESSIONALS</w:t>
+      </w:r>
+    </w:p>
+    <w:p>
+      <w:pPr>
+        <w:spacing w:before="240" w:lineRule="auto"/>
+        <w:jc w:val="center"/>
+        <w:rPr/>
+      </w:pPr>
+      <w:hyperlink r:id="rId45">
+        <w:r>
+          <w:rPr>
+            <w:color w:val="1155cc"/>
+            <w:sz w:val="28"/>
+            <w:szCs w:val="28"/>
+            <w:u w:val="single"/>
+            <w:rtl w:val="0"/>
+          </w:rPr>
+          <w:t xml:space="preserve">BEST-IN-CLASS</w:t>
+        </w:r>
+      </w:hyperlink>
+      <w:r>
+        <w:rPr>
+          <w:rtl w:val="0"/>
+        </w:rPr>
+      </w:r>
+    </w:p>
+    <w:p>
+      <w:pPr>
+        <w:rPr/>
+      </w:pPr>
+      <w:r>
+        <w:br w:type="page"/>
+      </w:r>
+      <w:r>
+        <w:rPr>
+          <w:rtl w:val="0"/>
+        </w:rPr>
+      </w:r>
+    </w:p>
+    <w:p>
+      <w:pPr>
+        <w:spacing w:before="240" w:lineRule="auto"/>
+        <w:jc w:val="center"/>
+        <w:rPr>
           <w:color w:val="1155cc"/>
           <w:sz w:val="28"/>
           <w:szCs w:val="28"/>
           <w:u w:val="single"/>
-          <w:rtl w:val="0"/>
-        </w:rPr>
-        <w:t xml:space="preserve">RISHIE: WHAT EMPLOYERS LOOK FOR IN DATA ANALYSTS</w:t>
-      </w:r>
-    </w:p>
-    <w:p>
-      <w:pPr>
-        <w:spacing w:before="240" w:lineRule="auto"/>
-        <w:jc w:val="center"/>
-        <w:rPr>
-          <w:color w:val="1155cc"/>
-          <w:sz w:val="28"/>
-          <w:szCs w:val="28"/>
-          <w:u w:val="single"/>
-        </w:rPr>
-      </w:pPr>
-      <w:r>
-        <w:fldChar w:fldCharType="end"/>
-      </w:r>
-      <w:r>
-        <w:fldChar w:fldCharType="begin"/>
-        <w:instrText xml:space="preserve"> HYPERLINK "https://www.coursera.org/learn/google-data-analytics-capstone/discussionPrompt/boH9Q/introduce-yourself" </w:instrText>
-        <w:fldChar w:fldCharType="separate"/>
-      </w:r>
-      <w:r>
-        <w:rPr>
-          <w:color w:val="1155cc"/>
-          <w:sz w:val="28"/>
-          <w:szCs w:val="28"/>
-          <w:u w:val="single"/>
-          <w:rtl w:val="0"/>
-        </w:rPr>
-        <w:t xml:space="preserve">INTRODUCE YOURSELF</w:t>
-      </w:r>
-    </w:p>
-    <w:p>
-      <w:pPr>
-        <w:jc w:val="center"/>
-        <w:rPr>
-          <w:sz w:val="34"/>
-          <w:szCs w:val="34"/>
-        </w:rPr>
-      </w:pPr>
-      <w:r>
-        <w:fldChar w:fldCharType="end"/>
-      </w:r>
-      <w:r>
-        <w:rPr>
-          <w:rtl w:val="0"/>
-        </w:rPr>
-      </w:r>
-    </w:p>
-    <w:p>
-      <w:pPr>
-        <w:jc w:val="center"/>
-        <w:rPr>
-          <w:sz w:val="34"/>
-          <w:szCs w:val="34"/>
-        </w:rPr>
-      </w:pPr>
-      <w:r>
-        <w:rPr>
-          <w:sz w:val="34"/>
-          <w:szCs w:val="34"/>
-          <w:rtl w:val="0"/>
-        </w:rPr>
-        <w:t xml:space="preserve">SAMPLE CASES FOR DATA PROFESSIONALS</w:t>
-      </w:r>
-    </w:p>
-    <w:p>
-      <w:pPr>
-        <w:spacing w:before="240" w:lineRule="auto"/>
-        <w:jc w:val="center"/>
-        <w:rPr>
-          <w:color w:val="1155cc"/>
-          <w:sz w:val="28"/>
-          <w:szCs w:val="28"/>
-          <w:u w:val="single"/>
-        </w:rPr>
-      </w:pPr>
-      <w:r>
-        <w:fldChar w:fldCharType="begin"/>
-        <w:instrText xml:space="preserve"> HYPERLINK "https://www.coursera.org/learn/google-data-analytics-capstone/lecture/GQVN8/best-in-class" </w:instrText>
-        <w:fldChar w:fldCharType="separate"/>
-      </w:r>
-      <w:r>
-        <w:rPr>
-          <w:color w:val="1155cc"/>
-          <w:sz w:val="28"/>
-          <w:szCs w:val="28"/>
-          <w:u w:val="single"/>
-          <w:rtl w:val="0"/>
-        </w:rPr>
-        <w:t xml:space="preserve">BEST-IN-CLASS</w:t>
-      </w:r>
-    </w:p>
-    <w:p>
-      <w:pPr>
-        <w:spacing w:before="240" w:lineRule="auto"/>
-        <w:jc w:val="center"/>
-        <w:rPr>
-          <w:color w:val="1155cc"/>
-          <w:sz w:val="28"/>
-          <w:szCs w:val="28"/>
-          <w:u w:val="single"/>
-        </w:rPr>
-      </w:pPr>
-      <w:r>
-        <w:fldChar w:fldCharType="end"/>
-      </w:r>
+        </w:rPr>
+      </w:pPr>
       <w:r>
         <w:fldChar w:fldCharType="begin"/>
         <w:instrText xml:space="preserve"> HYPERLINK "https://www.coursera.org/learn/google-data-analytics-capstone/supplement/J4RDY/your-portfolio-and-case-study-checklist" </w:instrText>
@@ -3154,8 +3895,8 @@
           <w:u w:val="none"/>
         </w:rPr>
       </w:pPr>
-      <w:bookmarkStart w:colFirst="0" w:colLast="0" w:name="_w8lw6ue6dwf9" w:id="9"/>
-      <w:bookmarkEnd w:id="9"/>
+      <w:bookmarkStart w:colFirst="0" w:colLast="0" w:name="_w8lw6ue6dwf9" w:id="11"/>
+      <w:bookmarkEnd w:id="11"/>
       <w:r>
         <w:rPr>
           <w:rtl w:val="0"/>
@@ -3180,8 +3921,8 @@
           <w:u w:val="none"/>
         </w:rPr>
       </w:pPr>
-      <w:bookmarkStart w:colFirst="0" w:colLast="0" w:name="_pnlpsbgb15gh" w:id="10"/>
-      <w:bookmarkEnd w:id="10"/>
+      <w:bookmarkStart w:colFirst="0" w:colLast="0" w:name="_pnlpsbgb15gh" w:id="12"/>
+      <w:bookmarkEnd w:id="12"/>
       <w:r>
         <w:rPr>
           <w:b w:val="1"/>
@@ -3754,7 +4495,7 @@
       <w:r>
         <w:fldChar w:fldCharType="end"/>
       </w:r>
-      <w:hyperlink r:id="rId39">
+      <w:hyperlink r:id="rId46">
         <w:r>
           <w:rPr>
             <w:color w:val="1155cc"/>
@@ -3791,7 +4532,7 @@
       <w:r>
         <w:fldChar w:fldCharType="end"/>
       </w:r>
-      <w:hyperlink r:id="rId40">
+      <w:hyperlink r:id="rId47">
         <w:r>
           <w:rPr>
             <w:color w:val="1155cc"/>
@@ -3828,7 +4569,7 @@
       <w:r>
         <w:fldChar w:fldCharType="end"/>
       </w:r>
-      <w:hyperlink r:id="rId41">
+      <w:hyperlink r:id="rId48">
         <w:r>
           <w:rPr>
             <w:color w:val="1155cc"/>
@@ -3926,7 +4667,7 @@
       <w:r>
         <w:fldChar w:fldCharType="end"/>
       </w:r>
-      <w:hyperlink r:id="rId42">
+      <w:hyperlink r:id="rId49">
         <w:r>
           <w:rPr>
             <w:color w:val="1155cc"/>
@@ -3963,7 +4704,7 @@
       <w:r>
         <w:fldChar w:fldCharType="end"/>
       </w:r>
-      <w:hyperlink r:id="rId43">
+      <w:hyperlink r:id="rId50">
         <w:r>
           <w:rPr>
             <w:color w:val="1155cc"/>
@@ -4000,7 +4741,7 @@
       <w:r>
         <w:fldChar w:fldCharType="end"/>
       </w:r>
-      <w:hyperlink r:id="rId44">
+      <w:hyperlink r:id="rId51">
         <w:r>
           <w:rPr>
             <w:color w:val="1155cc"/>
@@ -4042,7 +4783,7 @@
       <w:r>
         <w:fldChar w:fldCharType="end"/>
       </w:r>
-      <w:hyperlink r:id="rId45">
+      <w:hyperlink r:id="rId52">
         <w:r>
           <w:rPr>
             <w:color w:val="1155cc"/>
@@ -4139,8 +4880,8 @@
           <w:u w:val="none"/>
         </w:rPr>
       </w:pPr>
-      <w:bookmarkStart w:colFirst="0" w:colLast="0" w:name="_rhobbkqjjdok" w:id="11"/>
-      <w:bookmarkEnd w:id="11"/>
+      <w:bookmarkStart w:colFirst="0" w:colLast="0" w:name="_rhobbkqjjdok" w:id="13"/>
+      <w:bookmarkEnd w:id="13"/>
       <w:r>
         <w:rPr>
           <w:b w:val="1"/>
@@ -4278,7 +5019,7 @@
       <w:r>
         <w:fldChar w:fldCharType="end"/>
       </w:r>
-      <w:hyperlink r:id="rId46">
+      <w:hyperlink r:id="rId53">
         <w:r>
           <w:rPr>
             <w:color w:val="1155cc"/>
@@ -4315,7 +5056,7 @@
       <w:r>
         <w:fldChar w:fldCharType="end"/>
       </w:r>
-      <w:hyperlink r:id="rId47">
+      <w:hyperlink r:id="rId54">
         <w:r>
           <w:rPr>
             <w:color w:val="1155cc"/>
@@ -4404,7 +5145,7 @@
       <w:r>
         <w:fldChar w:fldCharType="end"/>
       </w:r>
-      <w:hyperlink r:id="rId48">
+      <w:hyperlink r:id="rId55">
         <w:r>
           <w:rPr>
             <w:color w:val="1155cc"/>
@@ -4441,7 +5182,7 @@
       <w:r>
         <w:fldChar w:fldCharType="end"/>
       </w:r>
-      <w:hyperlink r:id="rId49">
+      <w:hyperlink r:id="rId56">
         <w:r>
           <w:rPr>
             <w:color w:val="1155cc"/>
@@ -4478,7 +5219,7 @@
       <w:r>
         <w:fldChar w:fldCharType="end"/>
       </w:r>
-      <w:hyperlink r:id="rId50">
+      <w:hyperlink r:id="rId57">
         <w:r>
           <w:rPr>
             <w:color w:val="1155cc"/>
@@ -4515,7 +5256,7 @@
       <w:r>
         <w:fldChar w:fldCharType="end"/>
       </w:r>
-      <w:hyperlink r:id="rId51">
+      <w:hyperlink r:id="rId58">
         <w:r>
           <w:rPr>
             <w:color w:val="1155cc"/>
@@ -4811,8 +5552,8 @@
           <w:u w:val="none"/>
         </w:rPr>
       </w:pPr>
-      <w:bookmarkStart w:colFirst="0" w:colLast="0" w:name="_5nyyhetlek4i" w:id="12"/>
-      <w:bookmarkEnd w:id="12"/>
+      <w:bookmarkStart w:colFirst="0" w:colLast="0" w:name="_5nyyhetlek4i" w:id="14"/>
+      <w:bookmarkEnd w:id="14"/>
       <w:r>
         <w:rPr>
           <w:b w:val="1"/>
@@ -5051,7 +5792,7 @@
       <w:r>
         <w:fldChar w:fldCharType="end"/>
       </w:r>
-      <w:hyperlink r:id="rId52">
+      <w:hyperlink r:id="rId59">
         <w:r>
           <w:rPr>
             <w:color w:val="1155cc"/>
@@ -5088,7 +5829,7 @@
       <w:r>
         <w:fldChar w:fldCharType="end"/>
       </w:r>
-      <w:hyperlink r:id="rId53">
+      <w:hyperlink r:id="rId60">
         <w:r>
           <w:rPr>
             <w:color w:val="1155cc"/>
@@ -5125,7 +5866,7 @@
       <w:r>
         <w:fldChar w:fldCharType="end"/>
       </w:r>
-      <w:hyperlink r:id="rId54">
+      <w:hyperlink r:id="rId61">
         <w:r>
           <w:rPr>
             <w:color w:val="1155cc"/>
@@ -5162,7 +5903,7 @@
       <w:r>
         <w:fldChar w:fldCharType="end"/>
       </w:r>
-      <w:hyperlink r:id="rId55">
+      <w:hyperlink r:id="rId62">
         <w:r>
           <w:rPr>
             <w:color w:val="1155cc"/>
@@ -5199,7 +5940,7 @@
       <w:r>
         <w:fldChar w:fldCharType="end"/>
       </w:r>
-      <w:hyperlink r:id="rId56">
+      <w:hyperlink r:id="rId63">
         <w:r>
           <w:rPr>
             <w:color w:val="1155cc"/>
@@ -5236,7 +5977,7 @@
       <w:r>
         <w:fldChar w:fldCharType="end"/>
       </w:r>
-      <w:hyperlink r:id="rId57">
+      <w:hyperlink r:id="rId64">
         <w:r>
           <w:rPr>
             <w:color w:val="1155cc"/>
@@ -5273,7 +6014,7 @@
       <w:r>
         <w:fldChar w:fldCharType="end"/>
       </w:r>
-      <w:hyperlink r:id="rId58">
+      <w:hyperlink r:id="rId65">
         <w:r>
           <w:rPr>
             <w:color w:val="1155cc"/>
@@ -5315,7 +6056,7 @@
       <w:r>
         <w:fldChar w:fldCharType="end"/>
       </w:r>
-      <w:hyperlink r:id="rId59">
+      <w:hyperlink r:id="rId66">
         <w:r>
           <w:rPr>
             <w:color w:val="1155cc"/>
@@ -5352,7 +6093,7 @@
       <w:r>
         <w:fldChar w:fldCharType="end"/>
       </w:r>
-      <w:hyperlink r:id="rId60">
+      <w:hyperlink r:id="rId67">
         <w:r>
           <w:rPr>
             <w:color w:val="1155cc"/>
@@ -5389,7 +6130,7 @@
       <w:r>
         <w:fldChar w:fldCharType="end"/>
       </w:r>
-      <w:hyperlink r:id="rId61">
+      <w:hyperlink r:id="rId68">
         <w:r>
           <w:rPr>
             <w:color w:val="1155cc"/>
@@ -5492,7 +6233,7 @@
       <w:r>
         <w:fldChar w:fldCharType="end"/>
       </w:r>
-      <w:hyperlink r:id="rId62">
+      <w:hyperlink r:id="rId69">
         <w:r>
           <w:rPr>
             <w:color w:val="1155cc"/>
@@ -5529,7 +6270,7 @@
       <w:r>
         <w:fldChar w:fldCharType="end"/>
       </w:r>
-      <w:hyperlink r:id="rId63">
+      <w:hyperlink r:id="rId70">
         <w:r>
           <w:rPr>
             <w:color w:val="1155cc"/>
@@ -5566,7 +6307,7 @@
       <w:r>
         <w:fldChar w:fldCharType="end"/>
       </w:r>
-      <w:hyperlink r:id="rId64">
+      <w:hyperlink r:id="rId71">
         <w:r>
           <w:rPr>
             <w:color w:val="1155cc"/>
@@ -5603,7 +6344,7 @@
       <w:r>
         <w:fldChar w:fldCharType="end"/>
       </w:r>
-      <w:hyperlink r:id="rId65">
+      <w:hyperlink r:id="rId72">
         <w:r>
           <w:rPr>
             <w:color w:val="1155cc"/>
@@ -5640,7 +6381,7 @@
       <w:r>
         <w:fldChar w:fldCharType="end"/>
       </w:r>
-      <w:hyperlink r:id="rId66">
+      <w:hyperlink r:id="rId73">
         <w:r>
           <w:rPr>
             <w:color w:val="1155cc"/>
@@ -6831,6 +7572,122 @@
       <w:start w:val="1"/>
       <w:numFmt w:val="lowerRoman"/>
       <w:lvlText w:val="%9."/>
+      <w:lvlJc w:val="left"/>
+      <w:pPr>
+        <w:ind w:left="6480" w:hanging="360"/>
+      </w:pPr>
+      <w:rPr>
+        <w:u w:val="none"/>
+      </w:rPr>
+    </w:lvl>
+  </w:abstractNum>
+  <w:abstractNum w:abstractNumId="11">
+    <w:lvl w:ilvl="0">
+      <w:start w:val="1"/>
+      <w:numFmt w:val="bullet"/>
+      <w:lvlText w:val="●"/>
+      <w:lvlJc w:val="left"/>
+      <w:pPr>
+        <w:ind w:left="720" w:hanging="360"/>
+      </w:pPr>
+      <w:rPr>
+        <w:rFonts w:ascii="Arial" w:cs="Arial" w:eastAsia="Arial" w:hAnsi="Arial"/>
+        <w:b w:val="0"/>
+        <w:i w:val="0"/>
+        <w:color w:val="333333"/>
+        <w:sz w:val="21"/>
+        <w:szCs w:val="21"/>
+        <w:u w:val="none"/>
+      </w:rPr>
+    </w:lvl>
+    <w:lvl w:ilvl="1">
+      <w:start w:val="1"/>
+      <w:numFmt w:val="bullet"/>
+      <w:lvlText w:val="○"/>
+      <w:lvlJc w:val="left"/>
+      <w:pPr>
+        <w:ind w:left="1440" w:hanging="360"/>
+      </w:pPr>
+      <w:rPr>
+        <w:u w:val="none"/>
+      </w:rPr>
+    </w:lvl>
+    <w:lvl w:ilvl="2">
+      <w:start w:val="1"/>
+      <w:numFmt w:val="bullet"/>
+      <w:lvlText w:val="■"/>
+      <w:lvlJc w:val="left"/>
+      <w:pPr>
+        <w:ind w:left="2160" w:hanging="360"/>
+      </w:pPr>
+      <w:rPr>
+        <w:u w:val="none"/>
+      </w:rPr>
+    </w:lvl>
+    <w:lvl w:ilvl="3">
+      <w:start w:val="1"/>
+      <w:numFmt w:val="bullet"/>
+      <w:lvlText w:val="●"/>
+      <w:lvlJc w:val="left"/>
+      <w:pPr>
+        <w:ind w:left="2880" w:hanging="360"/>
+      </w:pPr>
+      <w:rPr>
+        <w:u w:val="none"/>
+      </w:rPr>
+    </w:lvl>
+    <w:lvl w:ilvl="4">
+      <w:start w:val="1"/>
+      <w:numFmt w:val="bullet"/>
+      <w:lvlText w:val="○"/>
+      <w:lvlJc w:val="left"/>
+      <w:pPr>
+        <w:ind w:left="3600" w:hanging="360"/>
+      </w:pPr>
+      <w:rPr>
+        <w:u w:val="none"/>
+      </w:rPr>
+    </w:lvl>
+    <w:lvl w:ilvl="5">
+      <w:start w:val="1"/>
+      <w:numFmt w:val="bullet"/>
+      <w:lvlText w:val="■"/>
+      <w:lvlJc w:val="left"/>
+      <w:pPr>
+        <w:ind w:left="4320" w:hanging="360"/>
+      </w:pPr>
+      <w:rPr>
+        <w:u w:val="none"/>
+      </w:rPr>
+    </w:lvl>
+    <w:lvl w:ilvl="6">
+      <w:start w:val="1"/>
+      <w:numFmt w:val="bullet"/>
+      <w:lvlText w:val="●"/>
+      <w:lvlJc w:val="left"/>
+      <w:pPr>
+        <w:ind w:left="5040" w:hanging="360"/>
+      </w:pPr>
+      <w:rPr>
+        <w:u w:val="none"/>
+      </w:rPr>
+    </w:lvl>
+    <w:lvl w:ilvl="7">
+      <w:start w:val="1"/>
+      <w:numFmt w:val="bullet"/>
+      <w:lvlText w:val="○"/>
+      <w:lvlJc w:val="left"/>
+      <w:pPr>
+        <w:ind w:left="5760" w:hanging="360"/>
+      </w:pPr>
+      <w:rPr>
+        <w:u w:val="none"/>
+      </w:rPr>
+    </w:lvl>
+    <w:lvl w:ilvl="8">
+      <w:start w:val="1"/>
+      <w:numFmt w:val="bullet"/>
+      <w:lvlText w:val="■"/>
       <w:lvlJc w:val="left"/>
       <w:pPr>
         <w:ind w:left="6480" w:hanging="360"/>
@@ -6869,6 +7726,9 @@
   </w:num>
   <w:num w:numId="10">
     <w:abstractNumId w:val="10"/>
+  </w:num>
+  <w:num w:numId="11">
+    <w:abstractNumId w:val="11"/>
   </w:num>
 </w:numbering>
 </file>

</xml_diff>